<commit_message>
added necessary files to the project
</commit_message>
<xml_diff>
--- a/UseCases/Play Game Level Use Case.docx
+++ b/UseCases/Play Game Level Use Case.docx
@@ -13,7 +13,7 @@
           <w:sz w:val="22"/>
           <w:szCs w:val="22"/>
         </w:rPr>
-        <w:t xml:space="preserve">Player plays the </w:t>
+        <w:t xml:space="preserve">Player plays the a </w:t>
       </w:r>
       <w:r>
         <w:rPr>
@@ -21,7 +21,7 @@
           <w:sz w:val="22"/>
           <w:szCs w:val="22"/>
         </w:rPr>
-        <w:t>a level</w:t>
+        <w:t>round</w:t>
       </w:r>
     </w:p>
     <w:p>
@@ -112,15 +112,7 @@
                 <w:sz w:val="22"/>
                 <w:szCs w:val="22"/>
               </w:rPr>
-              <w:t xml:space="preserve">USE CASE </w:t>
-            </w:r>
-            <w:r>
-              <w:rPr>
-                <w:rFonts w:ascii="arial" w:hAnsi="arial"/>
-                <w:sz w:val="22"/>
-                <w:szCs w:val="22"/>
-              </w:rPr>
-              <w:t>3</w:t>
+              <w:t>USE CASE 3</w:t>
             </w:r>
           </w:p>
         </w:tc>
@@ -150,15 +142,15 @@
                 <w:sz w:val="22"/>
                 <w:szCs w:val="22"/>
               </w:rPr>
-              <w:t xml:space="preserve">The Player plays </w:t>
-            </w:r>
-            <w:r>
-              <w:rPr>
-                <w:rFonts w:ascii="arial" w:hAnsi="arial"/>
-                <w:sz w:val="22"/>
-                <w:szCs w:val="22"/>
-              </w:rPr>
-              <w:t>a level</w:t>
+              <w:t xml:space="preserve">The Player plays a </w:t>
+            </w:r>
+            <w:r>
+              <w:rPr>
+                <w:rFonts w:ascii="arial" w:hAnsi="arial"/>
+                <w:sz w:val="22"/>
+                <w:szCs w:val="22"/>
+              </w:rPr>
+              <w:t>round</w:t>
             </w:r>
           </w:p>
         </w:tc>
@@ -226,31 +218,23 @@
                 <w:sz w:val="22"/>
                 <w:szCs w:val="22"/>
               </w:rPr>
-              <w:t xml:space="preserve">Player starts playing the </w:t>
-            </w:r>
-            <w:r>
-              <w:rPr>
-                <w:rFonts w:ascii="arial" w:hAnsi="arial"/>
-                <w:sz w:val="22"/>
-                <w:szCs w:val="22"/>
-              </w:rPr>
-              <w:t>one level of the game</w:t>
-            </w:r>
-            <w:r>
-              <w:rPr>
-                <w:rFonts w:ascii="arial" w:hAnsi="arial"/>
-                <w:sz w:val="22"/>
-                <w:szCs w:val="22"/>
-              </w:rPr>
-              <w:t xml:space="preserve">. </w:t>
-            </w:r>
-            <w:r>
-              <w:rPr>
-                <w:rFonts w:ascii="arial" w:hAnsi="arial"/>
-                <w:sz w:val="22"/>
-                <w:szCs w:val="22"/>
-              </w:rPr>
-              <w:t>Player is given a set of bricks to break. Player aims to get them all broken</w:t>
+              <w:t xml:space="preserve">Player starts playing the one </w:t>
+            </w:r>
+            <w:r>
+              <w:rPr>
+                <w:rFonts w:ascii="arial" w:hAnsi="arial"/>
+                <w:sz w:val="22"/>
+                <w:szCs w:val="22"/>
+              </w:rPr>
+              <w:t>round</w:t>
+            </w:r>
+            <w:r>
+              <w:rPr>
+                <w:rFonts w:ascii="arial" w:hAnsi="arial"/>
+                <w:sz w:val="22"/>
+                <w:szCs w:val="22"/>
+              </w:rPr>
+              <w:t xml:space="preserve"> of the game. Player is given a set of bricks to break. Player aims to get them all broken</w:t>
             </w:r>
           </w:p>
         </w:tc>
@@ -310,19 +294,23 @@
             <w:pPr>
               <w:pStyle w:val="Normal"/>
               <w:spacing w:lineRule="auto" w:line="240" w:before="240" w:after="240"/>
-              <w:rPr>
-                <w:rFonts w:ascii="arial" w:hAnsi="arial"/>
-                <w:sz w:val="22"/>
-                <w:szCs w:val="22"/>
-              </w:rPr>
-            </w:pPr>
-            <w:r>
-              <w:rPr>
-                <w:rFonts w:ascii="arial" w:hAnsi="arial"/>
-                <w:sz w:val="22"/>
-                <w:szCs w:val="22"/>
-              </w:rPr>
-              <w:t>Game Level</w:t>
+              <w:rPr/>
+            </w:pPr>
+            <w:r>
+              <w:rPr>
+                <w:rFonts w:ascii="arial" w:hAnsi="arial"/>
+                <w:sz w:val="22"/>
+                <w:szCs w:val="22"/>
+              </w:rPr>
+              <w:t xml:space="preserve">Game </w:t>
+            </w:r>
+            <w:r>
+              <w:rPr>
+                <w:rFonts w:ascii="arial" w:hAnsi="arial"/>
+                <w:sz w:val="22"/>
+                <w:szCs w:val="22"/>
+              </w:rPr>
+              <w:t>round</w:t>
             </w:r>
           </w:p>
         </w:tc>
@@ -481,15 +469,7 @@
                 <w:sz w:val="22"/>
                 <w:szCs w:val="22"/>
               </w:rPr>
-              <w:t xml:space="preserve">Player </w:t>
-            </w:r>
-            <w:r>
-              <w:rPr>
-                <w:rFonts w:ascii="arial" w:hAnsi="arial"/>
-                <w:sz w:val="22"/>
-                <w:szCs w:val="22"/>
-              </w:rPr>
-              <w:t xml:space="preserve">breaks all the bricks </w:t>
+              <w:t xml:space="preserve">Player breaks all the bricks </w:t>
             </w:r>
           </w:p>
         </w:tc>
@@ -557,15 +537,7 @@
                 <w:sz w:val="22"/>
                 <w:szCs w:val="22"/>
               </w:rPr>
-              <w:t xml:space="preserve">Player fails </w:t>
-            </w:r>
-            <w:r>
-              <w:rPr>
-                <w:rFonts w:ascii="arial" w:hAnsi="arial"/>
-                <w:sz w:val="22"/>
-                <w:szCs w:val="22"/>
-              </w:rPr>
-              <w:t>breaking all the bricks and misses the ball and the ball touches the ground</w:t>
+              <w:t>Player fails breaking all the bricks and misses the ball and the ball touches the ground</w:t>
             </w:r>
           </w:p>
         </w:tc>
@@ -671,15 +643,7 @@
                 <w:sz w:val="22"/>
                 <w:szCs w:val="22"/>
               </w:rPr>
-              <w:t xml:space="preserve">Bricks, Paddle, Balls, </w:t>
-            </w:r>
-            <w:r>
-              <w:rPr>
-                <w:rFonts w:ascii="arial" w:hAnsi="arial"/>
-                <w:sz w:val="22"/>
-                <w:szCs w:val="22"/>
-              </w:rPr>
-              <w:t>Aliens(In some levels)</w:t>
+              <w:t>Bricks, Paddle, Balls, Aliens(In some levels)</w:t>
             </w:r>
           </w:p>
         </w:tc>
@@ -747,23 +711,7 @@
                 <w:sz w:val="22"/>
                 <w:szCs w:val="22"/>
               </w:rPr>
-              <w:t xml:space="preserve">Player </w:t>
-            </w:r>
-            <w:r>
-              <w:rPr>
-                <w:rFonts w:ascii="arial" w:hAnsi="arial"/>
-                <w:sz w:val="22"/>
-                <w:szCs w:val="22"/>
-              </w:rPr>
-              <w:t>pushes a button and standing ball bounces on the paddle</w:t>
-            </w:r>
-            <w:r>
-              <w:rPr>
-                <w:rFonts w:ascii="arial" w:hAnsi="arial"/>
-                <w:sz w:val="22"/>
-                <w:szCs w:val="22"/>
-              </w:rPr>
-              <w:t>.</w:t>
+              <w:t>Player pushes a button and standing ball bounces on the paddle.</w:t>
             </w:r>
           </w:p>
         </w:tc>
@@ -1069,23 +1017,7 @@
                 <w:sz w:val="22"/>
                 <w:szCs w:val="22"/>
               </w:rPr>
-              <w:t xml:space="preserve">Player starts </w:t>
-            </w:r>
-            <w:r>
-              <w:rPr>
-                <w:rFonts w:ascii="arial" w:hAnsi="arial"/>
-                <w:sz w:val="22"/>
-                <w:szCs w:val="22"/>
-              </w:rPr>
-              <w:t xml:space="preserve">the game level. The standing ball bounces </w:t>
-            </w:r>
-            <w:r>
-              <w:rPr>
-                <w:rFonts w:ascii="arial" w:hAnsi="arial"/>
-                <w:sz w:val="22"/>
-                <w:szCs w:val="22"/>
-              </w:rPr>
-              <w:t>from the paddle</w:t>
+              <w:t>Player starts the game level. The standing ball bounces from the paddle</w:t>
             </w:r>
           </w:p>
         </w:tc>
@@ -1357,15 +1289,7 @@
                 <w:sz w:val="22"/>
                 <w:szCs w:val="22"/>
               </w:rPr>
-              <w:t>3</w:t>
-            </w:r>
-            <w:r>
-              <w:rPr>
-                <w:rFonts w:ascii="arial" w:hAnsi="arial"/>
-                <w:sz w:val="22"/>
-                <w:szCs w:val="22"/>
-              </w:rPr>
-              <w:t>a</w:t>
+              <w:t>3a</w:t>
             </w:r>
           </w:p>
         </w:tc>
@@ -1411,6 +1335,7 @@
           <w:tcPr>
             <w:tcW w:w="2045" w:type="dxa"/>
             <w:tcBorders>
+              <w:top w:val="single" w:sz="6" w:space="0" w:color="000000"/>
               <w:left w:val="single" w:sz="6" w:space="0" w:color="000000"/>
               <w:bottom w:val="single" w:sz="6" w:space="0" w:color="000000"/>
               <w:right w:val="single" w:sz="6" w:space="0" w:color="000000"/>
@@ -1433,6 +1358,7 @@
           <w:tcPr>
             <w:tcW w:w="920" w:type="dxa"/>
             <w:tcBorders>
+              <w:top w:val="single" w:sz="6" w:space="0" w:color="000000"/>
               <w:left w:val="single" w:sz="6" w:space="0" w:color="000000"/>
               <w:bottom w:val="single" w:sz="6" w:space="0" w:color="000000"/>
               <w:right w:val="single" w:sz="6" w:space="0" w:color="000000"/>
@@ -1465,6 +1391,7 @@
           <w:tcPr>
             <w:tcW w:w="5585" w:type="dxa"/>
             <w:tcBorders>
+              <w:top w:val="single" w:sz="6" w:space="0" w:color="000000"/>
               <w:left w:val="single" w:sz="6" w:space="0" w:color="000000"/>
               <w:bottom w:val="single" w:sz="6" w:space="0" w:color="000000"/>
               <w:right w:val="single" w:sz="6" w:space="0" w:color="000000"/>
@@ -1691,15 +1618,7 @@
                 <w:sz w:val="22"/>
                 <w:szCs w:val="22"/>
               </w:rPr>
-              <w:t xml:space="preserve">Player </w:t>
-            </w:r>
-            <w:r>
-              <w:rPr>
-                <w:rFonts w:ascii="arial" w:hAnsi="arial"/>
-                <w:sz w:val="22"/>
-                <w:szCs w:val="22"/>
-              </w:rPr>
-              <w:t>falls the ball to the ground and its lives are run-out, so player loses the game.</w:t>
+              <w:t>Player falls the ball to the ground and its lives are run-out, so player loses the game.</w:t>
             </w:r>
           </w:p>
         </w:tc>
@@ -1734,15 +1653,12 @@
       <w:rPr>
         <w:rFonts w:ascii="Liberation Serif" w:hAnsi="Liberation Serif" w:eastAsia="Noto Sans CJK SC" w:cs="Lohit Devanagari"/>
         <w:kern w:val="2"/>
-        <w:sz w:val="24"/>
         <w:szCs w:val="24"/>
         <w:lang w:val="en-US" w:eastAsia="zh-CN" w:bidi="hi-IN"/>
       </w:rPr>
     </w:rPrDefault>
     <w:pPrDefault>
-      <w:pPr>
-        <w:widowControl/>
-      </w:pPr>
+      <w:pPr/>
     </w:pPrDefault>
   </w:docDefaults>
   <w:style w:type="paragraph" w:styleId="Normal">
@@ -1750,10 +1666,9 @@
     <w:qFormat/>
     <w:pPr>
       <w:widowControl/>
-      <w:kinsoku w:val="true"/>
-      <w:overflowPunct w:val="true"/>
-      <w:autoSpaceDE w:val="true"/>
+      <w:overflowPunct w:val="false"/>
       <w:bidi w:val="0"/>
+      <w:jc w:val="left"/>
     </w:pPr>
     <w:rPr>
       <w:rFonts w:ascii="Liberation Serif" w:hAnsi="Liberation Serif" w:eastAsia="Noto Sans CJK SC" w:cs="Lohit Devanagari"/>

</xml_diff>